<commit_message>
Ready for overnight run.
</commit_message>
<xml_diff>
--- a/final/experiment.docx
+++ b/final/experiment.docx
@@ -266,26 +266,47 @@
           <w:szCs w:val="20"/>
         </w:rPr>
       </w:pPr>
-    </w:p>
-    <w:p>
-      <w:pPr>
-        <w:jc w:val="both"/>
-        <w:rPr>
-          <w:sz w:val="20"/>
-          <w:szCs w:val="20"/>
-        </w:rPr>
-      </w:pPr>
-    </w:p>
-    <w:p>
-      <w:pPr>
-        <w:jc w:val="both"/>
-        <w:rPr>
-          <w:sz w:val="20"/>
-          <w:szCs w:val="20"/>
-        </w:rPr>
-      </w:pPr>
-      <w:bookmarkStart w:id="0" w:name="_GoBack"/>
-      <w:bookmarkEnd w:id="0"/>
+      <w:r>
+        <w:rPr>
+          <w:sz w:val="20"/>
+          <w:szCs w:val="20"/>
+        </w:rPr>
+        <w:t xml:space="preserve">Three columns had too many </w:t>
+      </w:r>
+      <w:proofErr w:type="spellStart"/>
+      <w:r>
+        <w:rPr>
+          <w:sz w:val="20"/>
+          <w:szCs w:val="20"/>
+        </w:rPr>
+        <w:t>NaN</w:t>
+      </w:r>
+      <w:proofErr w:type="spellEnd"/>
+      <w:r>
+        <w:rPr>
+          <w:sz w:val="20"/>
+          <w:szCs w:val="20"/>
+        </w:rPr>
+        <w:t xml:space="preserve"> values: sleepers, reservations, and branding. </w:t>
+      </w:r>
+    </w:p>
+    <w:p>
+      <w:pPr>
+        <w:jc w:val="both"/>
+        <w:rPr>
+          <w:sz w:val="20"/>
+          <w:szCs w:val="20"/>
+        </w:rPr>
+      </w:pPr>
+    </w:p>
+    <w:p>
+      <w:pPr>
+        <w:jc w:val="both"/>
+        <w:rPr>
+          <w:sz w:val="20"/>
+          <w:szCs w:val="20"/>
+        </w:rPr>
+      </w:pPr>
     </w:p>
     <w:p>
       <w:pPr>
@@ -397,6 +418,136 @@
         <w:lastRenderedPageBreak/>
         <w:t>Regression</w:t>
       </w:r>
+    </w:p>
+    <w:p>
+      <w:pPr>
+        <w:jc w:val="both"/>
+        <w:rPr>
+          <w:sz w:val="20"/>
+          <w:szCs w:val="20"/>
+        </w:rPr>
+      </w:pPr>
+      <w:r>
+        <w:rPr>
+          <w:sz w:val="20"/>
+          <w:szCs w:val="20"/>
+        </w:rPr>
+        <w:t>Initial results</w:t>
+      </w:r>
+      <w:r>
+        <w:rPr>
+          <w:sz w:val="20"/>
+          <w:szCs w:val="20"/>
+        </w:rPr>
+        <w:t xml:space="preserve"> (using only two days’ worth of data)</w:t>
+      </w:r>
+      <w:r>
+        <w:rPr>
+          <w:sz w:val="20"/>
+          <w:szCs w:val="20"/>
+        </w:rPr>
+        <w:t xml:space="preserve"> were very promising: better than 90% accuracy on out-of-the-box </w:t>
+      </w:r>
+      <w:proofErr w:type="spellStart"/>
+      <w:r>
+        <w:rPr>
+          <w:sz w:val="20"/>
+          <w:szCs w:val="20"/>
+        </w:rPr>
+        <w:t>sklearn</w:t>
+      </w:r>
+      <w:proofErr w:type="spellEnd"/>
+      <w:r>
+        <w:rPr>
+          <w:sz w:val="20"/>
+          <w:szCs w:val="20"/>
+        </w:rPr>
+        <w:t xml:space="preserve"> regression models. This is misleading, however. Approximately 7% of trains are delayed. The models have simply learned to predict ‘not delayed’, an example of the accuracy paradox. </w:t>
+      </w:r>
+    </w:p>
+    <w:p>
+      <w:pPr>
+        <w:jc w:val="both"/>
+        <w:rPr>
+          <w:sz w:val="20"/>
+          <w:szCs w:val="20"/>
+        </w:rPr>
+      </w:pPr>
+      <w:r>
+        <w:rPr>
+          <w:sz w:val="20"/>
+          <w:szCs w:val="20"/>
+        </w:rPr>
+        <w:t xml:space="preserve">That said, decision trees often perform well on unbalanced datasets, and did so here. </w:t>
+      </w:r>
+      <w:bookmarkStart w:id="0" w:name="_GoBack"/>
+      <w:bookmarkEnd w:id="0"/>
+    </w:p>
+    <w:p>
+      <w:pPr>
+        <w:jc w:val="both"/>
+        <w:rPr>
+          <w:sz w:val="20"/>
+          <w:szCs w:val="20"/>
+        </w:rPr>
+      </w:pPr>
+    </w:p>
+    <w:p>
+      <w:pPr>
+        <w:jc w:val="both"/>
+        <w:rPr>
+          <w:sz w:val="20"/>
+          <w:szCs w:val="20"/>
+        </w:rPr>
+      </w:pPr>
+      <w:r>
+        <w:rPr>
+          <w:sz w:val="20"/>
+          <w:szCs w:val="20"/>
+        </w:rPr>
+        <w:t>Better to use precision and recall.</w:t>
+      </w:r>
+    </w:p>
+    <w:p>
+      <w:pPr>
+        <w:jc w:val="both"/>
+        <w:rPr>
+          <w:sz w:val="20"/>
+          <w:szCs w:val="20"/>
+        </w:rPr>
+      </w:pPr>
+      <w:r>
+        <w:rPr>
+          <w:sz w:val="20"/>
+          <w:szCs w:val="20"/>
+        </w:rPr>
+        <w:t xml:space="preserve">Recall is the </w:t>
+      </w:r>
+      <w:r>
+        <w:rPr>
+          <w:i/>
+          <w:iCs/>
+          <w:sz w:val="20"/>
+          <w:szCs w:val="20"/>
+        </w:rPr>
+        <w:t>true positive rate</w:t>
+      </w:r>
+      <w:r>
+        <w:rPr>
+          <w:sz w:val="20"/>
+          <w:szCs w:val="20"/>
+        </w:rPr>
+        <w:t xml:space="preserve">. </w:t>
+      </w:r>
+    </w:p>
+    <w:p>
+      <w:pPr>
+        <w:jc w:val="both"/>
+        <w:rPr>
+          <w:sz w:val="20"/>
+          <w:szCs w:val="20"/>
+        </w:rPr>
+      </w:pPr>
     </w:p>
     <w:p>
       <w:pPr>
@@ -1254,7 +1405,7 @@
 </file>
 
 <file path=customXml/itemProps1.xml><?xml version="1.0" encoding="utf-8"?>
-<ds:datastoreItem xmlns:ds="http://schemas.openxmlformats.org/officeDocument/2006/customXml" ds:itemID="{ABCBD7D4-66CE-4705-B92F-68606891D049}">
+<ds:datastoreItem xmlns:ds="http://schemas.openxmlformats.org/officeDocument/2006/customXml" ds:itemID="{A4041F45-E385-4191-A0CF-0C6A210E0EEE}">
   <ds:schemaRefs>
     <ds:schemaRef ds:uri="http://schemas.openxmlformats.org/officeDocument/2006/bibliography"/>
   </ds:schemaRefs>

</xml_diff>